<commit_message>
Subiendo la solución a las ultimas no conformidades detectadas
</commit_message>
<xml_diff>
--- a/extra/FE_ERRATAS_LINREG.docx
+++ b/extra/FE_ERRATAS_LINREG.docx
@@ -250,28 +250,223 @@
         </w:rPr>
         <w:t xml:space="preserve">Ver si cuando se registre un modelo, en el recuadro ¨Modelos definidos¨ cuando se muestra el modelo con su nombre y estructura, se elimina la especificación del intervalo de confianza) O sea, que solo aparezca el nombre y la estructura. </w:t>
       </w:r>
+    </w:p>
+    <w:p>
+      <w:pPr>
+        <w:pStyle w:val="4"/>
+        <w:numPr>
+          <w:ilvl w:val="0"/>
+          <w:numId w:val="4"/>
+        </w:numPr>
+        <w:rPr>
+          <w:rFonts w:ascii="Arial" w:hAnsi="Arial" w:cs="Arial"/>
+          <w:color w:val="auto"/>
+        </w:rPr>
+      </w:pPr>
+      <w:r>
+        <w:rPr>
+          <w:rFonts w:ascii="Arial" w:hAnsi="Arial" w:cs="Arial"/>
+          <w:color w:val="auto"/>
+        </w:rPr>
+        <w:t>En la ventana ¨Detalles del modelo¨ cambiar el texto del label ¨Intervalo de confianza¨ y poner ¨Nivel de significación¨</w:t>
+      </w:r>
+    </w:p>
+    <w:p>
+      <w:pPr>
+        <w:pStyle w:val="4"/>
+        <w:numPr>
+          <w:ilvl w:val="0"/>
+          <w:numId w:val="2"/>
+        </w:numPr>
+        <w:rPr>
+          <w:rFonts w:ascii="Arial" w:hAnsi="Arial" w:cs="Arial"/>
+          <w:b/>
+          <w:color w:val="auto"/>
+        </w:rPr>
+      </w:pPr>
       <w:bookmarkStart w:id="0" w:name="_GoBack"/>
-      <w:bookmarkEnd w:id="0"/>
-    </w:p>
-    <w:p>
-      <w:pPr>
-        <w:pStyle w:val="4"/>
-        <w:numPr>
-          <w:ilvl w:val="0"/>
-          <w:numId w:val="4"/>
-        </w:numPr>
-        <w:rPr>
-          <w:rFonts w:ascii="Arial" w:hAnsi="Arial" w:cs="Arial"/>
-          <w:color w:val="auto"/>
-        </w:rPr>
-      </w:pPr>
-      <w:r>
-        <w:rPr>
-          <w:rFonts w:ascii="Arial" w:hAnsi="Arial" w:cs="Arial"/>
-          <w:color w:val="auto"/>
-        </w:rPr>
-        <w:t>En la ventana ¨Detalles del modelo¨ cambiar el texto del label ¨Intervalo de confianza¨ y poner ¨Nivel de significación¨</w:t>
-      </w:r>
+      <w:r>
+        <w:rPr>
+          <w:rFonts w:ascii="Arial" w:hAnsi="Arial" w:cs="Arial"/>
+          <w:b/>
+          <w:color w:val="auto"/>
+        </w:rPr>
+        <w:t>Pestaña ¨Análisis de los modelos¨</w:t>
+      </w:r>
+    </w:p>
+    <w:p>
+      <w:pPr>
+        <w:pStyle w:val="4"/>
+        <w:rPr>
+          <w:rFonts w:ascii="Arial" w:hAnsi="Arial" w:cs="Arial"/>
+          <w:b/>
+          <w:color w:val="auto"/>
+        </w:rPr>
+      </w:pPr>
+    </w:p>
+    <w:p>
+      <w:pPr>
+        <w:pStyle w:val="4"/>
+        <w:numPr>
+          <w:ilvl w:val="0"/>
+          <w:numId w:val="5"/>
+        </w:numPr>
+        <w:rPr>
+          <w:rFonts w:ascii="Arial" w:hAnsi="Arial" w:cs="Arial"/>
+          <w:color w:val="auto"/>
+        </w:rPr>
+      </w:pPr>
+      <w:r>
+        <w:rPr>
+          <w:rFonts w:ascii="Arial" w:hAnsi="Arial" w:cs="Arial"/>
+          <w:color w:val="auto"/>
+        </w:rPr>
+        <w:t>Cambiar el nombre de la pestaña ¨¨</w:t>
+      </w:r>
+    </w:p>
+    <w:p>
+      <w:pPr>
+        <w:pStyle w:val="4"/>
+        <w:numPr>
+          <w:ilvl w:val="0"/>
+          <w:numId w:val="5"/>
+        </w:numPr>
+        <w:rPr>
+          <w:rFonts w:ascii="Arial" w:hAnsi="Arial" w:cs="Arial"/>
+          <w:color w:val="auto"/>
+        </w:rPr>
+      </w:pPr>
+      <w:r>
+        <w:rPr>
+          <w:rFonts w:ascii="Arial" w:hAnsi="Arial" w:cs="Arial"/>
+          <w:color w:val="auto"/>
+        </w:rPr>
+        <w:t>Cambiar el nombre de la sub-pestaña ¨Resultados de la regresión¨ por ¨Coeficientes de regresión¨</w:t>
+      </w:r>
+    </w:p>
+    <w:p>
+      <w:pPr>
+        <w:pStyle w:val="4"/>
+        <w:numPr>
+          <w:ilvl w:val="0"/>
+          <w:numId w:val="5"/>
+        </w:numPr>
+        <w:rPr>
+          <w:rFonts w:ascii="Arial" w:hAnsi="Arial" w:cs="Arial"/>
+          <w:color w:val="auto"/>
+        </w:rPr>
+      </w:pPr>
+      <w:r>
+        <w:rPr>
+          <w:rFonts w:ascii="Arial" w:hAnsi="Arial" w:cs="Arial"/>
+          <w:color w:val="auto"/>
+        </w:rPr>
+        <w:t>En la subpestaña ¨Resultados de la regresión¨, ahora ¨Coeficientes de regresión¨ poner en vez de ¨t¨ (cuarta columna)  esto¨ T del término¨</w:t>
+      </w:r>
+    </w:p>
+    <w:p>
+      <w:pPr>
+        <w:pStyle w:val="4"/>
+        <w:numPr>
+          <w:ilvl w:val="0"/>
+          <w:numId w:val="5"/>
+        </w:numPr>
+        <w:rPr>
+          <w:rFonts w:ascii="Arial" w:hAnsi="Arial" w:cs="Arial"/>
+          <w:color w:val="auto"/>
+        </w:rPr>
+      </w:pPr>
+      <w:r>
+        <w:rPr>
+          <w:rFonts w:ascii="Arial" w:hAnsi="Arial" w:cs="Arial"/>
+          <w:color w:val="auto"/>
+        </w:rPr>
+        <w:t>En la subpestaña ¨Resultados de la regresión¨, ahora ¨Coeficientes de regresión¨ poner la tilde a</w:t>
+      </w:r>
+      <w:r>
+        <w:rPr>
+          <w:rFonts w:ascii="Arial" w:hAnsi="Arial" w:cs="Arial"/>
+          <w:b/>
+          <w:color w:val="auto"/>
+        </w:rPr>
+        <w:t xml:space="preserve"> término´</w:t>
+      </w:r>
+    </w:p>
+    <w:p>
+      <w:pPr>
+        <w:pStyle w:val="4"/>
+        <w:numPr>
+          <w:ilvl w:val="0"/>
+          <w:numId w:val="5"/>
+        </w:numPr>
+        <w:rPr>
+          <w:rFonts w:ascii="Arial" w:hAnsi="Arial" w:cs="Arial"/>
+          <w:color w:val="auto"/>
+        </w:rPr>
+      </w:pPr>
+      <w:r>
+        <w:rPr>
+          <w:rFonts w:ascii="Arial" w:hAnsi="Arial" w:cs="Arial"/>
+          <w:color w:val="auto"/>
+        </w:rPr>
+        <w:t xml:space="preserve">En la sub-pestaña ¨Intervalo de estimación de los coeficientes de regresión¨, poner tilde a </w:t>
+      </w:r>
+      <w:r>
+        <w:rPr>
+          <w:rFonts w:ascii="Arial" w:hAnsi="Arial" w:cs="Arial"/>
+          <w:b/>
+          <w:color w:val="auto"/>
+        </w:rPr>
+        <w:t xml:space="preserve">término </w:t>
+      </w:r>
+      <w:r>
+        <w:rPr>
+          <w:rFonts w:ascii="Arial" w:hAnsi="Arial" w:cs="Arial"/>
+          <w:color w:val="auto"/>
+        </w:rPr>
+        <w:t xml:space="preserve">y a </w:t>
+      </w:r>
+      <w:r>
+        <w:rPr>
+          <w:rFonts w:ascii="Arial" w:hAnsi="Arial" w:cs="Arial"/>
+          <w:b/>
+          <w:color w:val="auto"/>
+        </w:rPr>
+        <w:t>Límite</w:t>
+      </w:r>
+      <w:r>
+        <w:rPr>
+          <w:rFonts w:ascii="Arial" w:hAnsi="Arial" w:cs="Arial"/>
+          <w:color w:val="auto"/>
+        </w:rPr>
+        <w:t xml:space="preserve"> inferior y </w:t>
+      </w:r>
+      <w:r>
+        <w:rPr>
+          <w:rFonts w:ascii="Arial" w:hAnsi="Arial" w:cs="Arial"/>
+          <w:b/>
+          <w:color w:val="auto"/>
+        </w:rPr>
+        <w:t xml:space="preserve">Límite </w:t>
+      </w:r>
+      <w:r>
+        <w:rPr>
+          <w:rFonts w:ascii="Arial" w:hAnsi="Arial" w:cs="Arial"/>
+          <w:color w:val="auto"/>
+        </w:rPr>
+        <w:t>superior</w:t>
+      </w:r>
+    </w:p>
+    <w:bookmarkEnd w:id="0"/>
+    <w:p>
+      <w:pPr>
+        <w:pStyle w:val="4"/>
+        <w:ind w:left="1440"/>
+        <w:rPr>
+          <w:rFonts w:ascii="Arial" w:hAnsi="Arial" w:cs="Arial"/>
+          <w:color w:val="FF0000"/>
+        </w:rPr>
+      </w:pPr>
     </w:p>
     <w:p>
       <w:pPr>
@@ -292,7 +487,7 @@
           <w:b/>
           <w:color w:val="FF0000"/>
         </w:rPr>
-        <w:t>Pestaña ¨Análisis de los modelos¨</w:t>
+        <w:t>Pestaña ¨Detalles del modelo seleccionado¨</w:t>
       </w:r>
     </w:p>
     <w:p>
@@ -310,122 +505,427 @@
         <w:pStyle w:val="4"/>
         <w:numPr>
           <w:ilvl w:val="0"/>
-          <w:numId w:val="5"/>
-        </w:numPr>
+          <w:numId w:val="6"/>
+        </w:numPr>
+        <w:ind w:left="2120" w:leftChars="0" w:firstLineChars="0"/>
+        <w:rPr>
+          <w:rFonts w:ascii="Arial" w:hAnsi="Arial" w:cs="Arial"/>
+          <w:color w:val="auto"/>
+        </w:rPr>
+      </w:pPr>
+      <w:r>
+        <w:rPr>
+          <w:rFonts w:ascii="Arial" w:hAnsi="Arial" w:cs="Arial"/>
+          <w:color w:val="auto"/>
+        </w:rPr>
+        <w:t>Cambiar nombre de la sub-pestaña ¨Análisis de multicolinealidad¨ por ¨VIF, linealidad y especificación¨</w:t>
+      </w:r>
+    </w:p>
+    <w:p>
+      <w:pPr>
+        <w:pStyle w:val="4"/>
+        <w:numPr>
+          <w:ilvl w:val="0"/>
+          <w:numId w:val="6"/>
+        </w:numPr>
+        <w:ind w:left="2120" w:leftChars="0" w:firstLineChars="0"/>
+        <w:rPr>
+          <w:rFonts w:ascii="Arial" w:hAnsi="Arial" w:cs="Arial"/>
+          <w:color w:val="auto"/>
+        </w:rPr>
+      </w:pPr>
+      <w:r>
+        <w:rPr>
+          <w:rFonts w:ascii="Arial" w:hAnsi="Arial" w:cs="Arial"/>
+          <w:color w:val="auto"/>
+        </w:rPr>
+        <w:t>Cambiar nombre de la sub-pestaña ¨Análisis de homocedasticidad de los residuales¨ por ¨Homocedasticidad e independencia de los residuales¨</w:t>
+      </w:r>
+    </w:p>
+    <w:p>
+      <w:pPr>
+        <w:pStyle w:val="4"/>
+        <w:numPr>
+          <w:ilvl w:val="0"/>
+          <w:numId w:val="6"/>
+        </w:numPr>
+        <w:ind w:left="2120" w:leftChars="0" w:firstLineChars="0"/>
+        <w:rPr>
+          <w:rFonts w:ascii="Arial" w:hAnsi="Arial" w:cs="Arial"/>
+          <w:color w:val="auto"/>
+        </w:rPr>
+      </w:pPr>
+      <w:r>
+        <w:rPr>
+          <w:rFonts w:ascii="Arial" w:hAnsi="Arial" w:cs="Arial"/>
+          <w:color w:val="auto"/>
+        </w:rPr>
+        <w:t>En la sub-pestaña ¨Análisis de multicolinealidad¨ ahora ¨VIF, linealidad y especificación¨ poner ¨</w:t>
+      </w:r>
+      <w:r>
+        <w:rPr>
+          <w:rFonts w:ascii="Arial" w:hAnsi="Arial" w:cs="Arial"/>
+          <w:b/>
+          <w:color w:val="auto"/>
+        </w:rPr>
+        <w:t>estudentizados</w:t>
+      </w:r>
+      <w:r>
+        <w:rPr>
+          <w:rFonts w:ascii="Arial" w:hAnsi="Arial" w:cs="Arial"/>
+          <w:color w:val="auto"/>
+        </w:rPr>
+        <w:t>¨ en lugar de ¨estudertizados¨</w:t>
+      </w:r>
+    </w:p>
+    <w:p>
+      <w:pPr>
+        <w:pStyle w:val="4"/>
+        <w:numPr>
+          <w:ilvl w:val="0"/>
+          <w:numId w:val="6"/>
+        </w:numPr>
+        <w:ind w:left="2120" w:leftChars="0" w:firstLineChars="0"/>
+        <w:rPr>
+          <w:rFonts w:ascii="Arial" w:hAnsi="Arial" w:cs="Arial"/>
+          <w:color w:val="FFFF00"/>
+        </w:rPr>
+      </w:pPr>
+      <w:r>
+        <w:rPr>
+          <w:rFonts w:ascii="Arial" w:hAnsi="Arial" w:cs="Arial"/>
+          <w:color w:val="FFFF00"/>
+        </w:rPr>
+        <w:t>En la sub-pestaña ¨Análisis de multicolinealidad¨ ahora ¨VIF, linealidad y especificación¨ por lo menos a mí se me mueve mucho de extremo a extremo los valores del estadígrafo y el P-valor de la Prueba de Harvey-Collier, la de Rainbow y la de White a tal punto que resulta difícil asociarlos a esa prueba. Tal vez, sería mejor poner en estos casos el label del nombre de la prueba alineado a la izquierda. No sé, esto es opcional, sino déjalo como está.</w:t>
+      </w:r>
+    </w:p>
+    <w:p>
+      <w:pPr>
+        <w:pStyle w:val="4"/>
+        <w:numPr>
+          <w:ilvl w:val="0"/>
+          <w:numId w:val="6"/>
+        </w:numPr>
+        <w:ind w:left="2120" w:leftChars="0" w:firstLineChars="0"/>
+        <w:rPr>
+          <w:rFonts w:ascii="Arial" w:hAnsi="Arial" w:cs="Arial"/>
+          <w:color w:val="auto"/>
+        </w:rPr>
+      </w:pPr>
+      <w:r>
+        <w:rPr>
+          <w:rFonts w:ascii="Arial" w:hAnsi="Arial" w:cs="Arial"/>
+          <w:color w:val="auto"/>
+        </w:rPr>
+        <w:t>Cambiar nombre de la sub-pestaña ¨Gráficos de los coeficientes del modelo¨ por ¨DFBTAS¨</w:t>
+      </w:r>
+    </w:p>
+    <w:p>
+      <w:pPr>
+        <w:pStyle w:val="4"/>
+        <w:numPr>
+          <w:ilvl w:val="0"/>
+          <w:numId w:val="6"/>
+        </w:numPr>
+        <w:ind w:left="2120" w:leftChars="0" w:firstLineChars="0"/>
+        <w:rPr>
+          <w:rFonts w:ascii="Arial" w:hAnsi="Arial" w:cs="Arial"/>
+          <w:color w:val="auto"/>
+        </w:rPr>
+      </w:pPr>
+      <w:r>
+        <w:rPr>
+          <w:rFonts w:ascii="Arial" w:hAnsi="Arial" w:cs="Arial"/>
+          <w:color w:val="auto"/>
+        </w:rPr>
+        <w:t>En la sub-pestaña ¨Gráficos de los coeficientes del modelo¨ ahora ¨DFBTAS¨, el eje y de los gráficos no es ¨DfBeta¨ sino ¨DFBETAS¨</w:t>
+      </w:r>
+    </w:p>
+    <w:p>
+      <w:pPr>
+        <w:pStyle w:val="4"/>
+        <w:numPr>
+          <w:ilvl w:val="0"/>
+          <w:numId w:val="6"/>
+        </w:numPr>
+        <w:ind w:left="2120" w:leftChars="0" w:firstLineChars="0"/>
+        <w:rPr>
+          <w:rFonts w:ascii="Arial" w:hAnsi="Arial" w:cs="Arial"/>
+          <w:color w:val="auto"/>
+        </w:rPr>
+      </w:pPr>
+      <w:r>
+        <w:rPr>
+          <w:rFonts w:ascii="Arial" w:hAnsi="Arial" w:cs="Arial"/>
+          <w:color w:val="auto"/>
+        </w:rPr>
+        <w:t>En la sub-pestaña ¨Otros gráficos¨ el gráfico 5to, en lugar de decir en el eje y ¨Ratio se la covarianza¨ que diga ¨</w:t>
+      </w:r>
+      <w:r>
+        <w:rPr>
+          <w:rFonts w:ascii="Arial" w:hAnsi="Arial" w:cs="Arial"/>
+          <w:color w:val="auto"/>
+          <w:sz w:val="24"/>
+        </w:rPr>
+        <w:t xml:space="preserve"> COVARATIO</w:t>
+      </w:r>
+      <w:r>
+        <w:rPr>
+          <w:rFonts w:ascii="Arial" w:hAnsi="Arial" w:cs="Arial"/>
+          <w:color w:val="auto"/>
+        </w:rPr>
+        <w:t xml:space="preserve"> ¨</w:t>
+      </w:r>
+    </w:p>
+    <w:p>
+      <w:pPr>
+        <w:pStyle w:val="4"/>
+        <w:numPr>
+          <w:ilvl w:val="0"/>
+          <w:numId w:val="6"/>
+        </w:numPr>
+        <w:ind w:left="2120" w:leftChars="0" w:firstLineChars="0"/>
+        <w:rPr>
+          <w:rFonts w:ascii="Arial" w:hAnsi="Arial" w:cs="Arial"/>
+          <w:color w:val="auto"/>
+        </w:rPr>
+      </w:pPr>
+      <w:r>
+        <w:rPr>
+          <w:rFonts w:ascii="Arial" w:hAnsi="Arial" w:cs="Arial"/>
+          <w:color w:val="auto"/>
+        </w:rPr>
+        <w:t>En la sub-pestaña ¨Otros gráficos¨ el gráfico 6to, en lugar de decir en el eje y ¨DfFit¨ que diga ¨</w:t>
+      </w:r>
+      <w:r>
+        <w:rPr>
+          <w:rFonts w:ascii="Arial" w:hAnsi="Arial" w:cs="Arial"/>
+          <w:color w:val="auto"/>
+          <w:sz w:val="24"/>
+        </w:rPr>
+        <w:t xml:space="preserve"> DFFITS</w:t>
+      </w:r>
+      <w:r>
+        <w:rPr>
+          <w:rFonts w:ascii="Arial" w:hAnsi="Arial" w:cs="Arial"/>
+          <w:color w:val="auto"/>
+        </w:rPr>
+        <w:t xml:space="preserve"> ¨</w:t>
+      </w:r>
+    </w:p>
+    <w:p>
+      <w:pPr>
+        <w:pStyle w:val="4"/>
+        <w:numPr>
+          <w:ilvl w:val="0"/>
+          <w:numId w:val="6"/>
+        </w:numPr>
+        <w:ind w:left="2120" w:leftChars="0" w:firstLineChars="0"/>
+        <w:rPr>
+          <w:rFonts w:ascii="Arial" w:hAnsi="Arial" w:cs="Arial"/>
+          <w:color w:val="auto"/>
+        </w:rPr>
+      </w:pPr>
+      <w:r>
+        <w:rPr>
+          <w:rFonts w:ascii="Arial" w:hAnsi="Arial" w:cs="Arial"/>
+          <w:color w:val="auto"/>
+        </w:rPr>
+        <w:t>En el 3cer gr’afico en vez de distancia de Cooks es distancia de Cook</w:t>
+      </w:r>
+    </w:p>
+    <w:p>
+      <w:pPr>
+        <w:pStyle w:val="4"/>
+        <w:numPr>
+          <w:ilvl w:val="0"/>
+          <w:numId w:val="6"/>
+        </w:numPr>
+        <w:ind w:left="2120" w:leftChars="0" w:firstLineChars="0"/>
+        <w:rPr>
+          <w:rFonts w:ascii="Arial" w:hAnsi="Arial" w:cs="Arial"/>
+          <w:color w:val="auto"/>
+        </w:rPr>
+      </w:pPr>
+      <w:r>
+        <w:rPr>
+          <w:rFonts w:ascii="Arial" w:hAnsi="Arial" w:cs="Arial"/>
+          <w:color w:val="auto"/>
+        </w:rPr>
+        <w:t xml:space="preserve">En la sub-pestaña ¨Análisis de homocedasticidad de los residuales¨ ahora ¨Homocedasticidad e independencia de los residuales¨ hay problemas con el gráfico </w:t>
+      </w:r>
+      <w:r>
+        <w:rPr>
+          <w:rFonts w:ascii="Arial" w:hAnsi="Arial" w:cs="Arial"/>
+          <w:b/>
+          <w:color w:val="auto"/>
+        </w:rPr>
+        <w:t>2do</w:t>
+      </w:r>
+      <w:r>
+        <w:rPr>
+          <w:rFonts w:ascii="Arial" w:hAnsi="Arial" w:cs="Arial"/>
+          <w:color w:val="auto"/>
+        </w:rPr>
+        <w:t>, el de Valores Observados vs Valores Ajustados, ambos ejes deben tener exactamente la misma escala con la misma división. Esto mismo checkealo en el de k-folds. X si acaso</w:t>
+      </w:r>
+    </w:p>
+    <w:p>
+      <w:pPr>
+        <w:pStyle w:val="4"/>
+        <w:numPr>
+          <w:ilvl w:val="0"/>
+          <w:numId w:val="6"/>
+        </w:numPr>
+        <w:ind w:left="2120" w:leftChars="0" w:firstLineChars="0"/>
+        <w:rPr>
+          <w:rFonts w:ascii="Arial" w:hAnsi="Arial" w:cs="Arial"/>
+          <w:color w:val="auto"/>
+        </w:rPr>
+      </w:pPr>
+      <w:r>
+        <w:rPr>
+          <w:rFonts w:ascii="Arial" w:hAnsi="Arial" w:cs="Arial"/>
+          <w:color w:val="auto"/>
+        </w:rPr>
+        <w:t xml:space="preserve">En la sub-pestaña ¨Análisis de homocedasticidad de los residuales¨ ahora ¨Homocedasticidad e independencia de los residuales¨ hay problemas con el gráfico </w:t>
+      </w:r>
+      <w:r>
+        <w:rPr>
+          <w:rFonts w:ascii="Arial" w:hAnsi="Arial" w:cs="Arial"/>
+          <w:b/>
+          <w:color w:val="auto"/>
+        </w:rPr>
+        <w:t>1ero</w:t>
+      </w:r>
+      <w:r>
+        <w:rPr>
+          <w:rFonts w:ascii="Arial" w:hAnsi="Arial" w:cs="Arial"/>
+          <w:color w:val="auto"/>
+        </w:rPr>
+        <w:t>, el eje y no se llama ´´Valores observados´´ sino ¨Residuales¨.</w:t>
+      </w:r>
+    </w:p>
+    <w:p>
+      <w:pPr>
+        <w:pStyle w:val="4"/>
         <w:rPr>
           <w:rFonts w:ascii="Arial" w:hAnsi="Arial" w:cs="Arial"/>
           <w:color w:val="FF0000"/>
         </w:rPr>
       </w:pPr>
-      <w:r>
+    </w:p>
+    <w:p>
+      <w:pPr>
+        <w:pStyle w:val="4"/>
+        <w:numPr>
+          <w:ilvl w:val="0"/>
+          <w:numId w:val="2"/>
+        </w:numPr>
+        <w:rPr>
+          <w:rFonts w:ascii="Arial" w:hAnsi="Arial" w:cs="Arial"/>
+          <w:b/>
+          <w:color w:val="auto"/>
+        </w:rPr>
+      </w:pPr>
+      <w:r>
+        <w:rPr>
+          <w:rFonts w:ascii="Arial" w:hAnsi="Arial" w:cs="Arial"/>
+          <w:b/>
+          <w:color w:val="auto"/>
+        </w:rPr>
+        <w:t>Pestaña ¨ Calidad de ajuste al modelo ¨</w:t>
+      </w:r>
+    </w:p>
+    <w:p>
+      <w:pPr>
+        <w:pStyle w:val="4"/>
+        <w:numPr>
+          <w:ilvl w:val="0"/>
+          <w:numId w:val="7"/>
+        </w:numPr>
+        <w:rPr>
+          <w:rFonts w:ascii="Arial" w:hAnsi="Arial" w:cs="Arial"/>
+          <w:color w:val="auto"/>
+        </w:rPr>
+      </w:pPr>
+      <w:r>
+        <w:rPr>
+          <w:rFonts w:ascii="Arial" w:hAnsi="Arial" w:cs="Arial"/>
+          <w:color w:val="auto"/>
+        </w:rPr>
+        <w:t>Cambiar el nombre de la pestaña de “Calidad de ajuste al modelo” como “Pruebas de calidad de ajuste”</w:t>
+      </w:r>
+    </w:p>
+    <w:p>
+      <w:pPr>
+        <w:pStyle w:val="4"/>
         <w:rPr>
           <w:rFonts w:ascii="Arial" w:hAnsi="Arial" w:cs="Arial"/>
           <w:color w:val="FF0000"/>
         </w:rPr>
-        <w:t>Cambiar el nombre de la pestaña ¨¨</w:t>
-      </w:r>
-    </w:p>
-    <w:p>
-      <w:pPr>
-        <w:pStyle w:val="4"/>
-        <w:numPr>
-          <w:ilvl w:val="0"/>
-          <w:numId w:val="5"/>
-        </w:numPr>
-        <w:rPr>
-          <w:rFonts w:ascii="Arial" w:hAnsi="Arial" w:cs="Arial"/>
-          <w:color w:val="auto"/>
-        </w:rPr>
-      </w:pPr>
-      <w:r>
-        <w:rPr>
-          <w:rFonts w:ascii="Arial" w:hAnsi="Arial" w:cs="Arial"/>
-          <w:color w:val="auto"/>
-        </w:rPr>
-        <w:t>Cambiar el nombre de la sub-pestaña ¨Resultados de la regresión¨ por ¨Coeficientes de regresión¨</w:t>
-      </w:r>
-    </w:p>
-    <w:p>
-      <w:pPr>
-        <w:pStyle w:val="4"/>
-        <w:numPr>
-          <w:ilvl w:val="0"/>
-          <w:numId w:val="5"/>
-        </w:numPr>
-        <w:rPr>
-          <w:rFonts w:ascii="Arial" w:hAnsi="Arial" w:cs="Arial"/>
-          <w:color w:val="auto"/>
-        </w:rPr>
-      </w:pPr>
-      <w:r>
-        <w:rPr>
-          <w:rFonts w:ascii="Arial" w:hAnsi="Arial" w:cs="Arial"/>
-          <w:color w:val="auto"/>
-        </w:rPr>
-        <w:t>En la subpestaña ¨Resultados de la regresión¨, ahora ¨Coeficientes de regresión¨ poner en vez de ¨t¨ (cuarta columna)  esto¨ T del término¨</w:t>
-      </w:r>
-    </w:p>
-    <w:p>
-      <w:pPr>
-        <w:pStyle w:val="4"/>
-        <w:numPr>
-          <w:ilvl w:val="0"/>
-          <w:numId w:val="5"/>
-        </w:numPr>
-        <w:rPr>
-          <w:rFonts w:ascii="Arial" w:hAnsi="Arial" w:cs="Arial"/>
-          <w:color w:val="auto"/>
-        </w:rPr>
-      </w:pPr>
-      <w:r>
-        <w:rPr>
-          <w:rFonts w:ascii="Arial" w:hAnsi="Arial" w:cs="Arial"/>
-          <w:color w:val="auto"/>
-        </w:rPr>
-        <w:t>En la subpestaña ¨Resultados de la regresión¨, ahora ¨Coeficientes de regresión¨ poner la tilde a</w:t>
-      </w:r>
-      <w:r>
-        <w:rPr>
-          <w:rFonts w:ascii="Arial" w:hAnsi="Arial" w:cs="Arial"/>
-          <w:b/>
-          <w:color w:val="auto"/>
-        </w:rPr>
-        <w:t xml:space="preserve"> término´</w:t>
-      </w:r>
-    </w:p>
-    <w:p>
-      <w:pPr>
-        <w:pStyle w:val="4"/>
-        <w:numPr>
-          <w:ilvl w:val="0"/>
-          <w:numId w:val="5"/>
-        </w:numPr>
-        <w:rPr>
-          <w:rFonts w:ascii="Arial" w:hAnsi="Arial" w:cs="Arial"/>
-          <w:color w:val="auto"/>
-        </w:rPr>
-      </w:pPr>
-      <w:r>
-        <w:rPr>
-          <w:rFonts w:ascii="Arial" w:hAnsi="Arial" w:cs="Arial"/>
-          <w:color w:val="auto"/>
-        </w:rPr>
-        <w:t xml:space="preserve">En la sub-pestaña ¨Intervalo de estimación de los coeficientes de regresión¨, poner tilde a </w:t>
-      </w:r>
-      <w:r>
-        <w:rPr>
-          <w:rFonts w:ascii="Arial" w:hAnsi="Arial" w:cs="Arial"/>
-          <w:b/>
-          <w:color w:val="auto"/>
-        </w:rPr>
-        <w:t xml:space="preserve">término </w:t>
-      </w:r>
-      <w:r>
-        <w:rPr>
-          <w:rFonts w:ascii="Arial" w:hAnsi="Arial" w:cs="Arial"/>
-          <w:color w:val="auto"/>
-        </w:rPr>
-        <w:t xml:space="preserve">y a </w:t>
+      </w:pPr>
+    </w:p>
+    <w:p>
+      <w:pPr>
+        <w:pStyle w:val="4"/>
+        <w:numPr>
+          <w:ilvl w:val="0"/>
+          <w:numId w:val="2"/>
+        </w:numPr>
+        <w:rPr>
+          <w:rFonts w:ascii="Arial" w:hAnsi="Arial" w:cs="Arial"/>
+          <w:b/>
+          <w:color w:val="auto"/>
+        </w:rPr>
+      </w:pPr>
+      <w:r>
+        <w:rPr>
+          <w:rFonts w:ascii="Arial" w:hAnsi="Arial" w:cs="Arial"/>
+          <w:b/>
+          <w:color w:val="auto"/>
+        </w:rPr>
+        <w:t>Pestaña ¨Información de extrapolación¨</w:t>
+      </w:r>
+    </w:p>
+    <w:p>
+      <w:pPr>
+        <w:pStyle w:val="4"/>
+        <w:numPr>
+          <w:ilvl w:val="0"/>
+          <w:numId w:val="8"/>
+        </w:numPr>
+        <w:rPr>
+          <w:rFonts w:ascii="Arial" w:hAnsi="Arial" w:cs="Arial"/>
+          <w:color w:val="auto"/>
+        </w:rPr>
+      </w:pPr>
+      <w:r>
+        <w:rPr>
+          <w:rFonts w:ascii="Arial" w:hAnsi="Arial" w:cs="Arial"/>
+          <w:color w:val="auto"/>
+        </w:rPr>
+        <w:t>Cambiar el nombre de la pestaña ¨Información de extrapolación¨ por ¨Análisis de extrapolación oculta´´</w:t>
+      </w:r>
+    </w:p>
+    <w:p>
+      <w:pPr>
+        <w:pStyle w:val="4"/>
+        <w:numPr>
+          <w:ilvl w:val="0"/>
+          <w:numId w:val="8"/>
+        </w:numPr>
+        <w:rPr>
+          <w:rFonts w:ascii="Arial" w:hAnsi="Arial" w:cs="Arial"/>
+          <w:color w:val="auto"/>
+        </w:rPr>
+      </w:pPr>
+      <w:r>
+        <w:rPr>
+          <w:rFonts w:ascii="Arial" w:hAnsi="Arial" w:cs="Arial"/>
+          <w:color w:val="auto"/>
+        </w:rPr>
+        <w:t>Poner tilde en el ¨</w:t>
       </w:r>
       <w:r>
         <w:rPr>
@@ -440,441 +940,7 @@
           <w:rFonts w:ascii="Arial" w:hAnsi="Arial" w:cs="Arial"/>
           <w:color w:val="auto"/>
         </w:rPr>
-        <w:t xml:space="preserve"> inferior y </w:t>
-      </w:r>
-      <w:r>
-        <w:rPr>
-          <w:rFonts w:ascii="Arial" w:hAnsi="Arial" w:cs="Arial"/>
-          <w:b/>
-          <w:color w:val="auto"/>
-        </w:rPr>
-        <w:t xml:space="preserve">Límite </w:t>
-      </w:r>
-      <w:r>
-        <w:rPr>
-          <w:rFonts w:ascii="Arial" w:hAnsi="Arial" w:cs="Arial"/>
-          <w:color w:val="auto"/>
-        </w:rPr>
-        <w:t>superior</w:t>
-      </w:r>
-    </w:p>
-    <w:p>
-      <w:pPr>
-        <w:pStyle w:val="4"/>
-        <w:ind w:left="1440"/>
-        <w:rPr>
-          <w:rFonts w:ascii="Arial" w:hAnsi="Arial" w:cs="Arial"/>
-          <w:color w:val="FF0000"/>
-        </w:rPr>
-      </w:pPr>
-    </w:p>
-    <w:p>
-      <w:pPr>
-        <w:pStyle w:val="4"/>
-        <w:numPr>
-          <w:ilvl w:val="0"/>
-          <w:numId w:val="2"/>
-        </w:numPr>
-        <w:rPr>
-          <w:rFonts w:ascii="Arial" w:hAnsi="Arial" w:cs="Arial"/>
-          <w:b/>
-          <w:color w:val="FF0000"/>
-        </w:rPr>
-      </w:pPr>
-      <w:r>
-        <w:rPr>
-          <w:rFonts w:ascii="Arial" w:hAnsi="Arial" w:cs="Arial"/>
-          <w:b/>
-          <w:color w:val="FF0000"/>
-        </w:rPr>
-        <w:t>Pestaña ¨Detalles del modelo seleccionado¨</w:t>
-      </w:r>
-    </w:p>
-    <w:p>
-      <w:pPr>
-        <w:pStyle w:val="4"/>
-        <w:rPr>
-          <w:rFonts w:ascii="Arial" w:hAnsi="Arial" w:cs="Arial"/>
-          <w:b/>
-          <w:color w:val="FF0000"/>
-        </w:rPr>
-      </w:pPr>
-    </w:p>
-    <w:p>
-      <w:pPr>
-        <w:pStyle w:val="4"/>
-        <w:numPr>
-          <w:ilvl w:val="0"/>
-          <w:numId w:val="6"/>
-        </w:numPr>
-        <w:rPr>
-          <w:rFonts w:ascii="Arial" w:hAnsi="Arial" w:cs="Arial"/>
-          <w:color w:val="auto"/>
-        </w:rPr>
-      </w:pPr>
-      <w:r>
-        <w:rPr>
-          <w:rFonts w:ascii="Arial" w:hAnsi="Arial" w:cs="Arial"/>
-          <w:color w:val="auto"/>
-        </w:rPr>
-        <w:t>Cambiar nombre de la sub-pestaña ¨Análisis de multicolinealidad¨ por ¨VIF, linealidad y especificación¨</w:t>
-      </w:r>
-    </w:p>
-    <w:p>
-      <w:pPr>
-        <w:pStyle w:val="4"/>
-        <w:numPr>
-          <w:ilvl w:val="0"/>
-          <w:numId w:val="6"/>
-        </w:numPr>
-        <w:rPr>
-          <w:rFonts w:ascii="Arial" w:hAnsi="Arial" w:cs="Arial"/>
-          <w:color w:val="auto"/>
-        </w:rPr>
-      </w:pPr>
-      <w:r>
-        <w:rPr>
-          <w:rFonts w:ascii="Arial" w:hAnsi="Arial" w:cs="Arial"/>
-          <w:color w:val="auto"/>
-        </w:rPr>
-        <w:t>Cambiar nombre de la sub-pestaña ¨Análisis de homocedasticidad de los residuales¨ por ¨Homocedasticidad e independencia de los residuales¨</w:t>
-      </w:r>
-    </w:p>
-    <w:p>
-      <w:pPr>
-        <w:pStyle w:val="4"/>
-        <w:numPr>
-          <w:ilvl w:val="0"/>
-          <w:numId w:val="6"/>
-        </w:numPr>
-        <w:rPr>
-          <w:rFonts w:ascii="Arial" w:hAnsi="Arial" w:cs="Arial"/>
-          <w:color w:val="auto"/>
-        </w:rPr>
-      </w:pPr>
-      <w:r>
-        <w:rPr>
-          <w:rFonts w:ascii="Arial" w:hAnsi="Arial" w:cs="Arial"/>
-          <w:color w:val="auto"/>
-        </w:rPr>
-        <w:t>En la sub-pestaña ¨Análisis de multicolinealidad¨ ahora ¨VIF, linealidad y especificación¨ poner ¨</w:t>
-      </w:r>
-      <w:r>
-        <w:rPr>
-          <w:rFonts w:ascii="Arial" w:hAnsi="Arial" w:cs="Arial"/>
-          <w:b/>
-          <w:color w:val="auto"/>
-        </w:rPr>
-        <w:t>estudentizados</w:t>
-      </w:r>
-      <w:r>
-        <w:rPr>
-          <w:rFonts w:ascii="Arial" w:hAnsi="Arial" w:cs="Arial"/>
-          <w:color w:val="auto"/>
-        </w:rPr>
-        <w:t>¨ en lugar de ¨estudertizados¨</w:t>
-      </w:r>
-    </w:p>
-    <w:p>
-      <w:pPr>
-        <w:pStyle w:val="4"/>
-        <w:numPr>
-          <w:ilvl w:val="0"/>
-          <w:numId w:val="6"/>
-        </w:numPr>
-        <w:rPr>
-          <w:rFonts w:ascii="Arial" w:hAnsi="Arial" w:cs="Arial"/>
-          <w:color w:val="FFFF00"/>
-        </w:rPr>
-      </w:pPr>
-      <w:r>
-        <w:rPr>
-          <w:rFonts w:ascii="Arial" w:hAnsi="Arial" w:cs="Arial"/>
-          <w:color w:val="FFFF00"/>
-        </w:rPr>
-        <w:t>En la sub-pestaña ¨Análisis de multicolinealidad¨ ahora ¨VIF, linealidad y especificación¨ por lo menos a mí se me mueve mucho de extremo a extremo los valores del estadígrafo y el P-valor de la Prueba de Harvey-Collier, la de Rainbow y la de White a tal punto que resulta difícil asociarlos a esa prueba. Tal vez, sería mejor poner en estos casos el label del nombre de la prueba alineado a la izquierda. No sé, esto es opcional, sino déjalo como está.</w:t>
-      </w:r>
-    </w:p>
-    <w:p>
-      <w:pPr>
-        <w:pStyle w:val="4"/>
-        <w:numPr>
-          <w:ilvl w:val="0"/>
-          <w:numId w:val="6"/>
-        </w:numPr>
-        <w:rPr>
-          <w:rFonts w:ascii="Arial" w:hAnsi="Arial" w:cs="Arial"/>
-          <w:color w:val="auto"/>
-        </w:rPr>
-      </w:pPr>
-      <w:r>
-        <w:rPr>
-          <w:rFonts w:ascii="Arial" w:hAnsi="Arial" w:cs="Arial"/>
-          <w:color w:val="auto"/>
-        </w:rPr>
-        <w:t>Cambiar nombre de la sub-pestaña ¨Gráficos de los coeficientes del modelo¨ por ¨DFBTAS¨</w:t>
-      </w:r>
-    </w:p>
-    <w:p>
-      <w:pPr>
-        <w:pStyle w:val="4"/>
-        <w:numPr>
-          <w:ilvl w:val="0"/>
-          <w:numId w:val="6"/>
-        </w:numPr>
-        <w:rPr>
-          <w:rFonts w:ascii="Arial" w:hAnsi="Arial" w:cs="Arial"/>
-          <w:color w:val="auto"/>
-        </w:rPr>
-      </w:pPr>
-      <w:r>
-        <w:rPr>
-          <w:rFonts w:ascii="Arial" w:hAnsi="Arial" w:cs="Arial"/>
-          <w:color w:val="auto"/>
-        </w:rPr>
-        <w:t>En la sub-pestaña ¨Gráficos de los coeficientes del modelo¨ ahora ¨DFBTAS¨, el eje y de los gráficos no es ¨DfBeta¨ sino ¨DFBETAS¨</w:t>
-      </w:r>
-    </w:p>
-    <w:p>
-      <w:pPr>
-        <w:pStyle w:val="4"/>
-        <w:numPr>
-          <w:ilvl w:val="0"/>
-          <w:numId w:val="6"/>
-        </w:numPr>
-        <w:rPr>
-          <w:rFonts w:ascii="Arial" w:hAnsi="Arial" w:cs="Arial"/>
-          <w:color w:val="auto"/>
-        </w:rPr>
-      </w:pPr>
-      <w:r>
-        <w:rPr>
-          <w:rFonts w:ascii="Arial" w:hAnsi="Arial" w:cs="Arial"/>
-          <w:color w:val="auto"/>
-        </w:rPr>
-        <w:t>En la sub-pestaña ¨Otros gráficos¨ el gráfico 5to, en lugar de decir en el eje y ¨Ratio se la covarianza¨ que diga ¨</w:t>
-      </w:r>
-      <w:r>
-        <w:rPr>
-          <w:rFonts w:ascii="Arial" w:hAnsi="Arial" w:cs="Arial"/>
-          <w:color w:val="auto"/>
-          <w:sz w:val="24"/>
-        </w:rPr>
-        <w:t xml:space="preserve"> COVARATIO</w:t>
-      </w:r>
-      <w:r>
-        <w:rPr>
-          <w:rFonts w:ascii="Arial" w:hAnsi="Arial" w:cs="Arial"/>
-          <w:color w:val="auto"/>
-        </w:rPr>
-        <w:t xml:space="preserve"> ¨</w:t>
-      </w:r>
-    </w:p>
-    <w:p>
-      <w:pPr>
-        <w:pStyle w:val="4"/>
-        <w:numPr>
-          <w:ilvl w:val="0"/>
-          <w:numId w:val="6"/>
-        </w:numPr>
-        <w:rPr>
-          <w:rFonts w:ascii="Arial" w:hAnsi="Arial" w:cs="Arial"/>
-          <w:color w:val="auto"/>
-        </w:rPr>
-      </w:pPr>
-      <w:r>
-        <w:rPr>
-          <w:rFonts w:ascii="Arial" w:hAnsi="Arial" w:cs="Arial"/>
-          <w:color w:val="auto"/>
-        </w:rPr>
-        <w:t>En la sub-pestaña ¨Otros gráficos¨ el gráfico 6to, en lugar de decir en el eje y ¨DfFit¨ que diga ¨</w:t>
-      </w:r>
-      <w:r>
-        <w:rPr>
-          <w:rFonts w:ascii="Arial" w:hAnsi="Arial" w:cs="Arial"/>
-          <w:color w:val="auto"/>
-          <w:sz w:val="24"/>
-        </w:rPr>
-        <w:t xml:space="preserve"> DFFITS</w:t>
-      </w:r>
-      <w:r>
-        <w:rPr>
-          <w:rFonts w:ascii="Arial" w:hAnsi="Arial" w:cs="Arial"/>
-          <w:color w:val="auto"/>
-        </w:rPr>
-        <w:t xml:space="preserve"> ¨</w:t>
-      </w:r>
-    </w:p>
-    <w:p>
-      <w:pPr>
-        <w:pStyle w:val="4"/>
-        <w:numPr>
-          <w:ilvl w:val="0"/>
-          <w:numId w:val="6"/>
-        </w:numPr>
-        <w:rPr>
-          <w:rFonts w:ascii="Arial" w:hAnsi="Arial" w:cs="Arial"/>
-          <w:color w:val="auto"/>
-        </w:rPr>
-      </w:pPr>
-      <w:r>
-        <w:rPr>
-          <w:rFonts w:ascii="Arial" w:hAnsi="Arial" w:cs="Arial"/>
-          <w:color w:val="auto"/>
-        </w:rPr>
-        <w:t>En el 3cer gr’afico en vez de distancia de Cooks es distancia de Cook</w:t>
-      </w:r>
-    </w:p>
-    <w:p>
-      <w:pPr>
-        <w:pStyle w:val="4"/>
-        <w:numPr>
-          <w:ilvl w:val="0"/>
-          <w:numId w:val="6"/>
-        </w:numPr>
-        <w:rPr>
-          <w:rFonts w:ascii="Arial" w:hAnsi="Arial" w:cs="Arial"/>
-          <w:color w:val="FF0000"/>
-        </w:rPr>
-      </w:pPr>
-      <w:r>
-        <w:rPr>
-          <w:rFonts w:ascii="Arial" w:hAnsi="Arial" w:cs="Arial"/>
-          <w:color w:val="FF0000"/>
-        </w:rPr>
-        <w:t xml:space="preserve">En la sub-pestaña ¨Análisis de homocedasticidad de los residuales¨ ahora ¨Homocedasticidad e independencia de los residuales¨ hay problemas con el gráfico </w:t>
-      </w:r>
-      <w:r>
-        <w:rPr>
-          <w:rFonts w:ascii="Arial" w:hAnsi="Arial" w:cs="Arial"/>
-          <w:b/>
-          <w:color w:val="FF0000"/>
-        </w:rPr>
-        <w:t>2do</w:t>
-      </w:r>
-      <w:r>
-        <w:rPr>
-          <w:rFonts w:ascii="Arial" w:hAnsi="Arial" w:cs="Arial"/>
-          <w:color w:val="FF0000"/>
-        </w:rPr>
-        <w:t>, el de Valores Observados vs Valores Ajustados, ambos ejes deben tener exactamente la misma escala con la misma división. Esto mismo checkealo en el de k-folds. X si acaso</w:t>
-      </w:r>
-    </w:p>
-    <w:p>
-      <w:pPr>
-        <w:pStyle w:val="4"/>
-        <w:numPr>
-          <w:ilvl w:val="0"/>
-          <w:numId w:val="6"/>
-        </w:numPr>
-        <w:rPr>
-          <w:rFonts w:ascii="Arial" w:hAnsi="Arial" w:cs="Arial"/>
-          <w:color w:val="auto"/>
-        </w:rPr>
-      </w:pPr>
-      <w:r>
-        <w:rPr>
-          <w:rFonts w:ascii="Arial" w:hAnsi="Arial" w:cs="Arial"/>
-          <w:color w:val="auto"/>
-        </w:rPr>
-        <w:t xml:space="preserve">En la sub-pestaña ¨Análisis de homocedasticidad de los residuales¨ ahora ¨Homocedasticidad e independencia de los residuales¨ hay problemas con el gráfico </w:t>
-      </w:r>
-      <w:r>
-        <w:rPr>
-          <w:rFonts w:ascii="Arial" w:hAnsi="Arial" w:cs="Arial"/>
-          <w:b/>
-          <w:color w:val="auto"/>
-        </w:rPr>
-        <w:t>1ero</w:t>
-      </w:r>
-      <w:r>
-        <w:rPr>
-          <w:rFonts w:ascii="Arial" w:hAnsi="Arial" w:cs="Arial"/>
-          <w:color w:val="auto"/>
-        </w:rPr>
-        <w:t>, el eje y no se llama ´´Valores observados´´ sino ¨Residuales¨.</w:t>
-      </w:r>
-    </w:p>
-    <w:p>
-      <w:pPr>
-        <w:pStyle w:val="4"/>
-        <w:rPr>
-          <w:rFonts w:ascii="Arial" w:hAnsi="Arial" w:cs="Arial"/>
-          <w:color w:val="FF0000"/>
-        </w:rPr>
-      </w:pPr>
-    </w:p>
-    <w:p>
-      <w:pPr>
-        <w:pStyle w:val="4"/>
-        <w:numPr>
-          <w:ilvl w:val="0"/>
-          <w:numId w:val="2"/>
-        </w:numPr>
-        <w:rPr>
-          <w:rFonts w:ascii="Arial" w:hAnsi="Arial" w:cs="Arial"/>
-          <w:b/>
-          <w:color w:val="auto"/>
-        </w:rPr>
-      </w:pPr>
-      <w:r>
-        <w:rPr>
-          <w:rFonts w:ascii="Arial" w:hAnsi="Arial" w:cs="Arial"/>
-          <w:b/>
-          <w:color w:val="auto"/>
-        </w:rPr>
-        <w:t>Pestaña ¨ Calidad de ajuste al modelo ¨</w:t>
-      </w:r>
-    </w:p>
-    <w:p>
-      <w:pPr>
-        <w:pStyle w:val="4"/>
-        <w:numPr>
-          <w:ilvl w:val="0"/>
-          <w:numId w:val="7"/>
-        </w:numPr>
-        <w:rPr>
-          <w:rFonts w:ascii="Arial" w:hAnsi="Arial" w:cs="Arial"/>
-          <w:color w:val="auto"/>
-        </w:rPr>
-      </w:pPr>
-      <w:r>
-        <w:rPr>
-          <w:rFonts w:ascii="Arial" w:hAnsi="Arial" w:cs="Arial"/>
-          <w:color w:val="auto"/>
-        </w:rPr>
-        <w:t>Cambiar el nombre de la pestaña de “Calidad de ajuste al modelo” como “Pruebas de calidad de ajuste”</w:t>
-      </w:r>
-    </w:p>
-    <w:p>
-      <w:pPr>
-        <w:pStyle w:val="4"/>
-        <w:rPr>
-          <w:rFonts w:ascii="Arial" w:hAnsi="Arial" w:cs="Arial"/>
-          <w:color w:val="FF0000"/>
-        </w:rPr>
-      </w:pPr>
-    </w:p>
-    <w:p>
-      <w:pPr>
-        <w:pStyle w:val="4"/>
-        <w:numPr>
-          <w:ilvl w:val="0"/>
-          <w:numId w:val="2"/>
-        </w:numPr>
-        <w:rPr>
-          <w:rFonts w:ascii="Arial" w:hAnsi="Arial" w:cs="Arial"/>
-          <w:b/>
-          <w:color w:val="FF0000"/>
-        </w:rPr>
-      </w:pPr>
-      <w:r>
-        <w:rPr>
-          <w:rFonts w:ascii="Arial" w:hAnsi="Arial" w:cs="Arial"/>
-          <w:b/>
-          <w:color w:val="FF0000"/>
-        </w:rPr>
-        <w:t>Pestaña ¨Información de extrapolación¨</w:t>
+        <w:t xml:space="preserve"> superior¨</w:t>
       </w:r>
     </w:p>
     <w:p>
@@ -894,7 +960,7 @@
           <w:rFonts w:ascii="Arial" w:hAnsi="Arial" w:cs="Arial"/>
           <w:color w:val="auto"/>
         </w:rPr>
-        <w:t>Cambiar el nombre de la pestaña ¨Información de extrapolación¨ por ¨Análisis de extrapolación oculta´´</w:t>
+        <w:t>Limitar el valor mxm del spinner de la cantidad de niveles a 5</w:t>
       </w:r>
     </w:p>
     <w:p>
@@ -913,61 +979,6 @@
         <w:rPr>
           <w:rFonts w:ascii="Arial" w:hAnsi="Arial" w:cs="Arial"/>
           <w:color w:val="auto"/>
-        </w:rPr>
-        <w:t>Poner tilde en el ¨</w:t>
-      </w:r>
-      <w:r>
-        <w:rPr>
-          <w:rFonts w:ascii="Arial" w:hAnsi="Arial" w:cs="Arial"/>
-          <w:b/>
-          <w:color w:val="auto"/>
-        </w:rPr>
-        <w:t>Límite</w:t>
-      </w:r>
-      <w:r>
-        <w:rPr>
-          <w:rFonts w:ascii="Arial" w:hAnsi="Arial" w:cs="Arial"/>
-          <w:color w:val="auto"/>
-        </w:rPr>
-        <w:t xml:space="preserve"> superior¨</w:t>
-      </w:r>
-    </w:p>
-    <w:p>
-      <w:pPr>
-        <w:pStyle w:val="4"/>
-        <w:numPr>
-          <w:ilvl w:val="0"/>
-          <w:numId w:val="8"/>
-        </w:numPr>
-        <w:rPr>
-          <w:rFonts w:ascii="Arial" w:hAnsi="Arial" w:cs="Arial"/>
-          <w:color w:val="auto"/>
-        </w:rPr>
-      </w:pPr>
-      <w:r>
-        <w:rPr>
-          <w:rFonts w:ascii="Arial" w:hAnsi="Arial" w:cs="Arial"/>
-          <w:color w:val="auto"/>
-        </w:rPr>
-        <w:t>Limitar el valor mxm del spinner de la cantidad de niveles a 5</w:t>
-      </w:r>
-    </w:p>
-    <w:p>
-      <w:pPr>
-        <w:pStyle w:val="4"/>
-        <w:numPr>
-          <w:ilvl w:val="0"/>
-          <w:numId w:val="8"/>
-        </w:numPr>
-        <w:rPr>
-          <w:rFonts w:ascii="Arial" w:hAnsi="Arial" w:cs="Arial"/>
-          <w:color w:val="FF0000"/>
-        </w:rPr>
-      </w:pPr>
-      <w:r>
-        <w:rPr>
-          <w:rFonts w:ascii="Arial" w:hAnsi="Arial" w:cs="Arial"/>
-          <w:color w:val="FF0000"/>
         </w:rPr>
         <w:t>No puedo cambiar el valor de los límites, parece q la edición de los campos numéricos se desactivó…….jjjjj</w:t>
       </w:r>
@@ -1386,7 +1397,7 @@
       <w:lvlText w:val="%1."/>
       <w:lvlJc w:val="left"/>
       <w:pPr>
-        <w:ind w:left="720" w:hanging="360"/>
+        <w:ind w:left="2120" w:hanging="360"/>
       </w:pPr>
       <w:rPr>
         <w:rFonts w:hint="default"/>

</xml_diff>